<commit_message>
added details on Scala/JVM
</commit_message>
<xml_diff>
--- a/NetLogo-BS-Exp on cluster.docx
+++ b/NetLogo-BS-Exp on cluster.docx
@@ -985,6 +985,7 @@
           <w:lang w:val="en-US"/>
         </w:rPr>
       </w:pPr>
+      <w:proofErr w:type="spellStart"/>
       <w:r>
         <w:rPr>
           <w:i/>
@@ -1003,6 +1004,7 @@
         </w:rPr>
         <w:t>sh</w:t>
       </w:r>
+      <w:proofErr w:type="spellEnd"/>
       <w:r>
         <w:rPr>
           <w:i/>
@@ -5098,11 +5100,64 @@
           <w:lang w:val="en-US"/>
         </w:rPr>
       </w:pPr>
-      <w:r>
-        <w:rPr>
-          <w:lang w:val="en-US"/>
-        </w:rPr>
-        <w:t xml:space="preserve">Netlogo runs on java and creates a </w:t>
+      <w:proofErr w:type="spellStart"/>
+      <w:r>
+        <w:rPr>
+          <w:lang w:val="en-US"/>
+        </w:rPr>
+        <w:t>Net</w:t>
+      </w:r>
+      <w:r>
+        <w:rPr>
+          <w:lang w:val="en-US"/>
+        </w:rPr>
+        <w:t>L</w:t>
+      </w:r>
+      <w:r>
+        <w:rPr>
+          <w:lang w:val="en-US"/>
+        </w:rPr>
+        <w:t>ogo</w:t>
+      </w:r>
+      <w:proofErr w:type="spellEnd"/>
+      <w:r>
+        <w:rPr>
+          <w:lang w:val="en-US"/>
+        </w:rPr>
+        <w:t xml:space="preserve"> </w:t>
+      </w:r>
+      <w:r>
+        <w:rPr>
+          <w:lang w:val="en-US"/>
+        </w:rPr>
+        <w:t xml:space="preserve">is written in </w:t>
+      </w:r>
+      <w:hyperlink r:id="rId13" w:history="1">
+        <w:r>
+          <w:rPr>
+            <w:rStyle w:val="Hyperlink"/>
+            <w:lang w:val="en-US"/>
+          </w:rPr>
+          <w:t>Scala</w:t>
+        </w:r>
+      </w:hyperlink>
+      <w:r>
+        <w:rPr>
+          <w:lang w:val="en-US"/>
+        </w:rPr>
+        <w:t xml:space="preserve"> and </w:t>
+      </w:r>
+      <w:r>
+        <w:rPr>
+          <w:lang w:val="en-US"/>
+        </w:rPr>
+        <w:t>uses</w:t>
+      </w:r>
+      <w:r>
+        <w:rPr>
+          <w:lang w:val="en-US"/>
+        </w:rPr>
+        <w:t xml:space="preserve"> a </w:t>
       </w:r>
       <w:r>
         <w:rPr>
@@ -5132,7 +5187,19 @@
         <w:rPr>
           <w:lang w:val="en-US"/>
         </w:rPr>
-        <w:t xml:space="preserve"> to run the program within the virtual machine that you set in the cluster (we called it our newly set computer). So, </w:t>
+        <w:t xml:space="preserve"> to run the program</w:t>
+      </w:r>
+      <w:r>
+        <w:rPr>
+          <w:lang w:val="en-US"/>
+        </w:rPr>
+        <w:t xml:space="preserve"> (your model experiment)</w:t>
+      </w:r>
+      <w:r>
+        <w:rPr>
+          <w:lang w:val="en-US"/>
+        </w:rPr>
+        <w:t xml:space="preserve"> within the virtual machine that you set in the cluster (we called it our newly set computer). So, </w:t>
       </w:r>
       <w:r>
         <w:rPr>
@@ -5441,7 +5508,7 @@
                     <pic:cNvPicPr/>
                   </pic:nvPicPr>
                   <pic:blipFill>
-                    <a:blip r:embed="rId13">
+                    <a:blip r:embed="rId14">
                       <a:extLst>
                         <a:ext uri="{28A0092B-C50C-407E-A947-70E740481C1C}">
                           <a14:useLocalDpi xmlns:a14="http://schemas.microsoft.com/office/drawing/2010/main" val="0"/>
@@ -5676,6 +5743,7 @@
         <w:rPr>
           <w:lang w:val="en-US"/>
         </w:rPr>
+        <w:lastRenderedPageBreak/>
         <w:t xml:space="preserve">Step 5: </w:t>
       </w:r>
       <w:r>
@@ -5785,14 +5853,7 @@
         <w:rPr>
           <w:lang w:val="en-US"/>
         </w:rPr>
-        <w:t xml:space="preserve"> We could lose all the </w:t>
-      </w:r>
-      <w:r>
-        <w:rPr>
-          <w:lang w:val="en-US"/>
-        </w:rPr>
-        <w:lastRenderedPageBreak/>
-        <w:t>results and time invested.</w:t>
+        <w:t xml:space="preserve"> We could lose all the results and time invested.</w:t>
       </w:r>
       <w:r>
         <w:rPr>
@@ -6067,7 +6128,7 @@
       </w:pPr>
     </w:p>
     <w:sectPr>
-      <w:footerReference w:type="default" r:id="rId14"/>
+      <w:footerReference w:type="default" r:id="rId15"/>
       <w:pgSz w:w="12240" w:h="15840"/>
       <w:pgMar w:top="1440" w:right="1440" w:bottom="1440" w:left="1440" w:header="708" w:footer="708" w:gutter="0"/>
       <w:cols w:space="708"/>

</xml_diff>